<commit_message>
add .gitignore, archive extensions, and update dependencies
</commit_message>
<xml_diff>
--- a/generated.docx
+++ b/generated.docx
@@ -2,6 +2,83 @@
 <file path=word/document.xml><?xml version="1.0" encoding="utf-8"?>
 <w:document xmlns:wpc="http://schemas.microsoft.com/office/word/2010/wordprocessingCanvas" xmlns:cx="http://schemas.microsoft.com/office/drawing/2014/chartex" xmlns:cx1="http://schemas.microsoft.com/office/drawing/2015/9/8/chartex" xmlns:cx2="http://schemas.microsoft.com/office/drawing/2015/10/21/chartex" xmlns:cx3="http://schemas.microsoft.com/office/drawing/2016/5/9/chartex" xmlns:cx4="http://schemas.microsoft.com/office/drawing/2016/5/10/chartex" xmlns:cx5="http://schemas.microsoft.com/office/drawing/2016/5/11/chartex" xmlns:cx6="http://schemas.microsoft.com/office/drawing/2016/5/12/chartex" xmlns:cx7="http://schemas.microsoft.com/office/drawing/2016/5/13/chartex" xmlns:cx8="http://schemas.microsoft.com/office/drawing/2016/5/14/chartex" xmlns:mc="http://schemas.openxmlformats.org/markup-compatibility/2006" xmlns:aink="http://schemas.microsoft.com/office/drawing/2016/ink" xmlns:am3d="http://schemas.microsoft.com/office/drawing/2017/model3d" xmlns:o="urn:schemas-microsoft-com:office:office" xmlns:oel="http://schemas.microsoft.com/office/2019/extlst" xmlns:r="http://schemas.openxmlformats.org/officeDocument/2006/relationships" xmlns:m="http://schemas.openxmlformats.org/officeDocument/2006/math" xmlns:v="urn:schemas-microsoft-com:vml" xmlns:wp14="http://schemas.microsoft.com/office/word/2010/wordprocessingDrawing" xmlns:wp="http://schemas.openxmlformats.org/drawingml/2006/wordprocessingDrawing" xmlns:w10="urn:schemas-microsoft-com:office:word" xmlns:w="http://schemas.openxmlformats.org/wordprocessingml/2006/main" xmlns:w14="http://schemas.microsoft.com/office/word/2010/wordml" xmlns:w15="http://schemas.microsoft.com/office/word/2012/wordml" xmlns:w16cex="http://schemas.microsoft.com/office/word/2018/wordml/cex" xmlns:w16cid="http://schemas.microsoft.com/office/word/2016/wordml/cid" xmlns:w16="http://schemas.microsoft.com/office/word/2018/wordml" xmlns:w16sdtdh="http://schemas.microsoft.com/office/word/2020/wordml/sdtdatahash" xmlns:w16se="http://schemas.microsoft.com/office/word/2015/wordml/symex" xmlns:wpg="http://schemas.microsoft.com/office/word/2010/wordprocessingGroup" xmlns:wpi="http://schemas.microsoft.com/office/word/2010/wordprocessingInk" xmlns:wne="http://schemas.microsoft.com/office/word/2006/wordml" xmlns:wps="http://schemas.microsoft.com/office/word/2010/wordprocessingShape" mc:Ignorable="w14 w15 w16se w16cid w16 w16cex w16sdtdh wp14">
   <w:body>
+    <w:p>
+      <w:pPr>
+        <w:spacing w:after="0"/>
+        <w:jc w:val="center"/>
+        <w:rPr>
+          <w:rFonts w:ascii="Times New Roman" w:hAnsi="Times New Roman" w:cs="Times New Roman"/>
+          <w:sz w:val="24"/>
+          <w:szCs w:val="24"/>
+          <w:lang w:val="fr-RE"/>
+        </w:rPr>
+      </w:pPr>
+    </w:p>
+    <w:p>
+      <w:pPr>
+        <w:spacing w:after="0"/>
+        <w:jc w:val="center"/>
+        <w:rPr>
+          <w:rFonts w:ascii="Times New Roman" w:hAnsi="Times New Roman" w:cs="Times New Roman"/>
+          <w:sz w:val="24"/>
+          <w:szCs w:val="24"/>
+          <w:lang w:val="fr-RE"/>
+        </w:rPr>
+      </w:pPr>
+      <w:r>
+        <w:rPr>
+          <w:rFonts w:ascii="Times New Roman" w:hAnsi="Times New Roman" w:cs="Times New Roman"/>
+          <w:noProof/>
+          <w:sz w:val="24"/>
+          <w:szCs w:val="24"/>
+          <w:lang w:val="en-US"/>
+        </w:rPr>
+        <w:drawing>
+          <wp:inline distT="0" distB="0" distL="0" distR="0" wp14:anchorId="375513A9" wp14:editId="55E01296">
+            <wp:extent cx="1619250" cy="1619250"/>
+            <wp:effectExtent l="19050" t="0" r="0" b="0"/>
+            <wp:docPr id="1004045349" name="Image 1004045349" descr="img.jpg"/>
+            <wp:cNvGraphicFramePr>
+              <a:graphicFrameLocks xmlns:a="http://schemas.openxmlformats.org/drawingml/2006/main" noChangeAspect="1"/>
+            </wp:cNvGraphicFramePr>
+            <a:graphic xmlns:a="http://schemas.openxmlformats.org/drawingml/2006/main">
+              <a:graphicData uri="http://schemas.openxmlformats.org/drawingml/2006/picture">
+                <pic:pic xmlns:pic="http://schemas.openxmlformats.org/drawingml/2006/picture">
+                  <pic:nvPicPr>
+                    <pic:cNvPr id="0" name="img.jpg"/>
+                    <pic:cNvPicPr/>
+                  </pic:nvPicPr>
+                  <pic:blipFill>
+                    <a:blip r:embed="rId1001" cstate="print"/>
+                    <a:stretch>
+                      <a:fillRect/>
+                    </a:stretch>
+                  </pic:blipFill>
+                  <pic:spPr>
+                    <a:xfrm>
+                      <a:off x="0" y="0"/>
+                      <a:ext cx="1619250" cy="1619250"/>
+                    </a:xfrm>
+                    <a:prstGeom prst="rect">
+                      <a:avLst/>
+                    </a:prstGeom>
+                  </pic:spPr>
+                </pic:pic>
+              </a:graphicData>
+            </a:graphic>
+          </wp:inline>
+        </w:drawing>
+      </w:r>
+      <w:r>
+        <w:rPr>
+          <w:rFonts w:ascii="Times New Roman" w:hAnsi="Times New Roman" w:cs="Times New Roman"/>
+          <w:sz w:val="24"/>
+          <w:szCs w:val="24"/>
+          <w:lang w:val="fr-RE"/>
+        </w:rPr>
+        <w:t xml:space="preserve"> </w:t>
+      </w:r>
+    </w:p>
     <w:p>
       <w:pPr>
         <w:spacing w:after="0"/>
@@ -1292,7 +1369,7 @@
                           <pic:cNvPicPr/>
                         </pic:nvPicPr>
                         <pic:blipFill>
-                          <a:blip r:embed="rId1001" cstate="print"/>
+                          <a:blip r:embed="rId1002" cstate="print"/>
                           <a:stretch>
                             <a:fillRect/>
                           </a:stretch>
@@ -1412,27 +1489,7 @@
           <w:szCs w:val="24"/>
           <w:lang w:val="en-US"/>
         </w:rPr>
-        <w:t>(</w:t>
-      </w:r>
-      <w:proofErr w:type="gramStart"/>
-      <w:r>
-        <w:rPr>
-          <w:rFonts w:ascii="Times New Roman" w:hAnsi="Times New Roman" w:cs="Times New Roman"/>
-          <w:sz w:val="24"/>
-          <w:szCs w:val="24"/>
-          <w:lang w:val="en-US"/>
-        </w:rPr>
-        <w:t>enter</w:t>
-      </w:r>
-      <w:proofErr w:type="gramEnd"/>
-      <w:r>
-        <w:rPr>
-          <w:rFonts w:ascii="Times New Roman" w:hAnsi="Times New Roman" w:cs="Times New Roman"/>
-          <w:sz w:val="24"/>
-          <w:szCs w:val="24"/>
-          <w:lang w:val="en-US"/>
-        </w:rPr>
-        <w:t xml:space="preserve"> text)</w:t>
+        <w:t>(enter text)</w:t>
       </w:r>
     </w:p>
     <w:p>
@@ -2861,7 +2918,7 @@
                     <pic:cNvPicPr/>
                   </pic:nvPicPr>
                   <pic:blipFill>
-                    <a:blip r:embed="rId1002" cstate="print"/>
+                    <a:blip r:embed="rId1003" cstate="print"/>
                     <a:stretch>
                       <a:fillRect/>
                     </a:stretch>
@@ -3019,7 +3076,7 @@
       </w:rPr>
       <w:alias w:val="footer"/>
       <w:tag w:val="text"/>
-      <w:id w:val="5120042"/>
+      <w:id w:val="879589640"/>
       <w:placeholder>
         <w:docPart w:val="DefaultPlaceholder_-1854013440"/>
       </w:placeholder>
@@ -3037,7 +3094,7 @@
           <w:rPr>
             <w:lang w:val="fr-RE"/>
           </w:rPr>
-          <w:t>Nice footer</w:t>
+          <w:t>Footer</w:t>
         </w:r>
         <w:proofErr w:type="spellEnd"/>
       </w:p>
@@ -4934,7 +4991,7 @@
 </w:styles>
 </file>
 
-<file path=word/../customXml/image1002.xml>���� JFIF  ` `  �� C 
+<file path=word/../customXml\image1003.xml>���� JFIF  ` `  �� C 
  
 @@ -5265,17 +5322,20 @@
     <w:rsid w:val="00012D39"/>
     <w:rsid w:val="001E37D5"/>
     <w:rsid w:val="003B699D"/>
+    <w:rsid w:val="003D2AD2"/>
     <w:rsid w:val="003E3152"/>
     <w:rsid w:val="00406319"/>
     <w:rsid w:val="00451570"/>
     <w:rsid w:val="00487B2E"/>
     <w:rsid w:val="004B0F30"/>
+    <w:rsid w:val="004F0D60"/>
     <w:rsid w:val="00892B7D"/>
     <w:rsid w:val="009779CC"/>
     <w:rsid w:val="00B405DE"/>
     <w:rsid w:val="00B664DF"/>
     <w:rsid w:val="00C02233"/>
     <w:rsid w:val="00C15E15"/>
+    <w:rsid w:val="00C32351"/>
     <w:rsid w:val="00D17A2D"/>
     <w:rsid w:val="00D616A1"/>
     <w:rsid w:val="00DD3818"/>

</xml_diff>

<commit_message>
Ajout de la méthode `remove` dans `DocxRelsEntry` pour supprimer une relation par ID et mise à jour de la gestion des identifiants d'image dans `ImgView` pour une meilleure gestion des relations d'images.
</commit_message>
<xml_diff>
--- a/generated.docx
+++ b/generated.docx
@@ -49,7 +49,7 @@
                     <pic:cNvPicPr/>
                   </pic:nvPicPr>
                   <pic:blipFill>
-                    <a:blip r:embed="rId1001" cstate="print"/>
+                    <a:blip r:embed="rId8" cstate="print"/>
                     <a:stretch>
                       <a:fillRect/>
                     </a:stretch>
@@ -1369,7 +1369,7 @@
                           <pic:cNvPicPr/>
                         </pic:nvPicPr>
                         <pic:blipFill>
-                          <a:blip r:embed="rId1002" cstate="print"/>
+                          <a:blip r:embed="rId9" cstate="print"/>
                           <a:stretch>
                             <a:fillRect/>
                           </a:stretch>
@@ -2920,7 +2920,7 @@
                     <pic:cNvPicPr/>
                   </pic:nvPicPr>
                   <pic:blipFill>
-                    <a:blip r:embed="rId1003" cstate="print"/>
+                    <a:blip r:embed="rId8" cstate="print"/>
                     <a:stretch>
                       <a:fillRect/>
                     </a:stretch>
@@ -3199,7 +3199,7 @@
                   <pic:cNvPicPr/>
                 </pic:nvPicPr>
                 <pic:blipFill>
-                  <a:blip r:embed="rId1001" cstate="print"/>
+                  <a:blip r:embed="rId1" cstate="print"/>
                   <a:stretch>
                     <a:fillRect/>
                   </a:stretch>
@@ -4993,157 +4993,6 @@
 </w:styles>
 </file>
 
-<file path=word/../customXml/image1003.xml>���� JFIF  ` `  �� C 
--
----
--------�� C		---��  � �" ��           	
--�� �   } !1AQa"q2���#B��R��$3br�	
-%&'()*456789:CDEFGHIJSTUVWXYZcdefghijstuvwxyz���������������������������������������������������������������������������        	
--�� �  w !1AQaq"2�B����	#3R�br�
-$4�%�&'()*56789:CDEFGHIJSTUVWXYZcdefghijstuvwxyz�������������������������������������������������������������������������� -  ? ������� ዿ�	� �'��I~�� 1o����� g� �����lm�>U� ���� ˯� ��� ���� ����WU�~�_~4���񗌼-���MK��k��׿�����"O�)�4-(�2y$�+� �� �'� �_� qQ� �� �'� �_� qW�_��ً����W�O�I��-q�1�2� ���� �4��?;����]��^��.�V� �>;xg���*��G?���� ?�H~���6����쩻>V߼1�<������/�����_��K��>φ_�� �]� ~�~�� �?�1w�!?�D� �c� 	/ۿ�-��}��� ��]���퍽��ʿ������u� �}� ���\�a�Jb�����$ؾ�?��|�;���J���G����c'?�����-|��|s������~��K/�K?��X[�� <��r�9�3���?��+��-��N� �M� ��� ����� i��)��@�� ��?����� TO� .��⯵?`��^'���'x�^2�� �|I�}��w�g�3˿��>H�Pa#A�'�M~+~�_-|1����7�|e�l�oR�w���,-g�aq*|�2��Ƈ��� �W��� TO� .������ TO� .��⯪�����/�����G�:��b� �e� ��S� �h�_�~w�Q?��� ����~w�Q?��� ����� �\~�_�L���M|� [��>~���\xg�����O�� ��]y�O�<����y�}�gw9�������S�O�~#� b�9������}��^O�u,�v&��[����s�����	q� &'�����t���>U� ���� ����W�_�K��1?�_�� ӥ�|�� �� �'� q���������b-��'� �K� ���(���	q� &'�����t��ʿ�%���g�/��� ��U?���b-��'� �K���� �\��|2� �������� �*���?��� �]� 
-��?�� b� j}��>��������7gʓ��y�FO�s���a�|	������&� �;�O������}�����h����Z�,/����s��8`@��� ��� ����ҟ-�M����#��_e� �g�#�j�|�X�� [��ݟ+w�ݎq���~U� �s��� �o� l+�R�*� ���D� �7� ��W���LO���� ��w_��K��>φ_�� �]�~��.?����O� N�u�W� �� ���e� q?�5���_�\����� �
-����O�.w��?��� �~U��_�K��>φ_�� �]�}U� �� �'� q��������}�-��'� ������-�� 4O���a@U�.?����O� N�tQ� �� ��e� q?�:]�@*� �s��� �o� l+��%�����/��� ���
-��.|O��?�W¸���$ؿڟo� O���|�y_��M������q���?�����/�����@����ً����W�O�I��-q�1�2� ���� �5�W� �����K� �?�����/�����@�-~�cශ4��7L���ޛ���������������/#�X�8- +��	q� '������k���-q�N� �2� ���� �5�� �W�����c�ox������~�����{	��2��$�"����Ag'�M }� [���'����\x������O�� �Z�y�O�<���>�y�}�gw9������w��o�P4��F��� ����� �S�w�+�-� �G������ ��[_'��'���Tݟ*O��m�?e�ڏ��]�'�?�2����>�W����-��}��[�}k���n"��7`� ��򯎟����S��?��#�������uk���_���Tݟ*?��m�9����?eω� �w�o-�e����C�xk�_ں���o����Yma�ͬ������>D8ݓ��U��� �e��� �8� ��� �/�����-��>��o���<�� d�� W�nϛ� �?-~�cශ4��7L���ޛ���������������/#�X�8- +��	q� '������k�����+�o��-~���o����oi�n�]��"���/�%O�&d9I����_�?���w����W���I�ڟ������S��?��#�������uk���_���Tݟ*?��m�9��u���� D�� +��� $��_�:���� �e� ��/� �h� �\~ӿ�L��� �M ~�|-�����ޙ�/��Ěo��K��{���2'��Igd9I-r���_� �s��� �o� l+�_�u��;� D�� +�_� $�� �����K� � �T� �\ɉ�2� ����.讫�
-�[��߲w���-3�Ěo۾�e��������S牙RD<1�pyQ@-����s� ��� O�&?����b�a�7���� L%߻�-���<z�����S�O�~#� b�9������}��^O�u,�v&��[����s���?���D� �7� ��W������oi�-�o���7���d��Ȱ���%y_�s���,q� �U�.�V� �>;xg���*��G?���� ?�H~���6����쩻>V߼1�<����`~�R�?�o-�2�n����M7��%�����"x��YRG-��r9 �����w��o�P4��F������ ���� ˯� ���O�+◉�4���񗌵?�j_n�]�������"O�%TH�p�8��_*�޿�W���߲w�|e��cx�M��/�������x��vC���*q��@4��1�s� �h� �m� O�!���}��b�n�O�>�� L"ٷ�����-�W�G� �� �����o�� ��-���/�K?�-�W�����ߵ&��[����s��ʿ���� ٯ�o�ǉ��-���>���ku�y>g���'ۏ6O����8�_�z?�;� E7� (_� #P����U��iO�>&�q� 
-������� ����y>M�S� ��*nϕ��-n�8���c��� �.� ���(��L�%��ž��o�����K�w�=���x�T� �\~�_�L���M��ً����W�O�I�U��>:�J|	����O�G?���� ϵ����n���n�ݟ+w�ݎq�~�-?�����?�'�$ؿe� �g����y�QA��c�Ǜ���������� j?�� �w�o|�5�o�C�xk��Z'�-o����X�����R������w8݁� �\���'��?-�3�k�/���1�m�_�j�`���O��e���ֱE2m��'�-gnT�@>� ��?n�m�M��� �;���� �[��i�G�?�[6���;�c������� �k� �� -�� ��O�o�S�c�?ٿ�����}���^���l�\|�� G���� �K� �j �� �\� ��� �J|v��Ï�U���m}��&�����me��W�Sv|��xcvy����� �?�1w�!?�D� �c� 	/ۿ�-��}��� ��]���퍽��U��
-��[�zg���o�oi�o�/�����Ȟ'�%���$qʜg#�-|W� �� �'� q������ eώ��ҟ|3�������ĳ�j�|��`� [�7g���F7c�d��_�K��1?�_�� ӥ���;�h���� �º��+����[�N�7�|e��oi�n�]��E��_�q*|�@�r�!�3��"����� a��m�B�� �;����'��i�G�� �[6���;�c��oڏ�_�3_�o|8��� �����3�'�|�:�)� �o}��v�㝹�8 -�� �� ���e� q?�5���� �U��s��)� 
-��ǆ�#������}����}��� _*nϕ'��6󌌟������㷆~#� ��� ����_�,� �{�w�k,�~��q����;q�r=W����� ዿ�	� �'��I~�� 1o����� g� �����lm� <��\���~��|3�k�/�����᯵j�`���7�.����ֱK-��'�-�v>U��?eω� �w�o-�e����C�xk�_ں���o����Yma�ͬ������>D8ݓ���j?���ҟ-�M�������� ĳ�j�|�X�� [�7g���F7c�d�� � -�� (� �q� �'���&��2� kj}���� ���A�o�'���v���ݤ�� ����S�o�ǉ��#���>���uk���g���$ݟ*O��m��>)~޿~-x�S�o��s���M7��]��E��_�J�<P2-��xc����W���?ዿ�6� ����I~�� 0������ h� ������lm�<���� �R�J|v�7��Z?��m}��%���}���mb��oړv|��tcv9�H�� �W�����c�ox������~�����{	��2��$�"����Ag'�M~�|t���~�؟��M� ��ן��-��;�����>�y���gw��ʿ���o�S㷆~-®� �s�k�_�3� ���^O�k,� �ʛ��m����0}W����?��	� �����F��� 0��}��g� ��l��|��@�z?��� E7� (�� #W��R��Ꮒ���e�-O��zo���߳�?��J�'�����8S���	��_���� -�����?�� �#���/�L���_;ε��[�n<ݿx�nx��O��LO�o��?��i@ �V� j?����*��W-&� ����S�� �V�O��O+�|I�>T�w8��23�� �W���'���o���?��$�~���/����2��T�⁐�$C�-g�E~@��� �����S�O�~#� ��� �s�k�_�,� �{�^O�u,�~ԛ��n����2@:��+�
-���[���7��e�o�o-�n�]�����_�aq|�N�r� �N3��&��� ���˟� iO�U��<3� 	�/���� ��m|�;�W��Sv|�>�q��dg���W����� ዿ�	� �'��I~�� 1o����� g� �����lm� :��+�o��-~���o����oi�n�]��"���/�%O�&d9I����Eu���O�iO�>����� ���ڿ�Y���y>M԰�؛��n����2J �Z�� ���'�O��?x����>$Լ���� k���yq$I�E:��F���O$����-�� 4O���a_|-���;|i�&��/��g�z���K��{<�.W��IgWx�r�8���@�MyW�O�s��)��� -�?�� b�� `� O���|�/�� Q*nϕ��6��+î?i��&_�_�� �&��u��;� D�� +�_� $���:��b� �e� ��S� �k��[�|	�-�3�^-�7�7�4�7엿����~dO����r�8�N3��� �����/�����G���O����� ��w@� �V� j?�� �_�*��W-&� �s�k�S�� ��^w��O+�|O�-l�w��p1�� �W�/�i���-�/j�>$Ծ���߳�����D�$J�0���Fq��&��
-��.|O��?�W¸���$ؿڟo� O���|�y_��M������q����_-|O�[�z��|e�cx�M��e�����ȒT��fC��-q�-A�� �Q�˟-?b�>&���k�?��|I��������_}��QZ����e��Cq*|�q�#-�������J��� ���o�H� ������kk���k��D���G����c'<����z�	���'x���-���ω5/�����"�3˿���y`TH���8��_��� eω� �����+�-� �G���}��>�����+�|��>T�w8��22��T�>ω��-� �]�~��R�[Ꮝ>���-3�g�z����/�K��ʒ��+�<hxa�`�H�������ާ��i���$�|���}�)��2$�>x���$C�-g�E}� �~�_-�-~�>񗌼-���7��k��װ���,."O�)��^D-)�rx�ڿ��ً����W�O�I��[���	�x7��g�7���7�_h�/̕��Vg9y-����_���\����� �
-�`����O�o�;��-���I����v_���~e�ĩ��!�H��8� � ��������߲w�|e��O�Ěo�~�{�x�����x��YRG-��r9 ��g�Oڏ��)��� -���� b�� `� @���|�/�� Qnϕ��6�� Ju�W� �� �'� q���������b-��'� �K�(� �\ɉ�2� ����.�����D� �7� ��W���LO���� ��w_*� �s��� �o� l+��%�����/��� ���>U� ���� ˯� ��� ���� ˯� ��� ��� eώ��ҟ|3�������ĳ�j�|��`� [�7g���F7c�d�+�.?��>�O� Mwu��� �� ��e� q?�:]��_���O����� ��w@����G� �� �����o�� ��-���/�K?�-�W�����ߵ&��[����s���������~;|��|s������zo�~�e��a?��X[�� <�3���yc��p �W��� �R�5�	�7��Z?�� b���%���}��󮢃�oڟn<��t�n8�G�~��?�1w�&��D� �c� 	/��-��}����]���퍽����/�����MO��2�?�|7�y_k��D�y�\�*|�2��Ƈ�����u���� D�� +��� $���G���S㷉�#� b�9���_��}��^O�k�v&��[����s����ڏ��3_��|G��� �����,�_�|�:�(?��}��w}ӝ��9�����-|��|s������~��K/�K?��X[�� <��r�9�3���_� �� �b�� �KJ ����� n�m�B�� �;����[��i�G�� �[6���;�c�U��?����ҟ|3����#��_j� �g�#�j�|��`� [��ݟ+w�ݎq��{� ������oi�-�o���7���d��Ȱ���%y_�s���,q� ���Q�t� �k��o�� ؟�� b���%�k�/��]E�ݏ�-n�s�-g#��M�Q��V��-����� �o+���{�����~��R�[Ꮝ>���-3�g�z����/�K��ʒ��+�<hxa�`�H�W�_����k��� �q��G?����� ��]y�O������͓��;�� �s�_�3_��-�8��� ����_�3�'�|�:�Y� �o}��v�㝹�8z��W� �� �'� q���������b-��'� �K��W�-�� 4O���a^U�.�V� ���g���*��H� �~�� ?�H~��y�R���쯷-n߼s�<g ʿ�����/�����G�:���� �e� ��/� �k��~w�Q?��� ����~w�Q?��� ���>���������o��L���&����}�)��2��T��fC��-q�-A�� �� ���e� q?�5���_������u� �|�� �� ���e� q?�5���� �U��s��)� 
-��ǆ�#������}����}��� _*nϕ'��6��@|R�[���;���-3�Ěo���/�E?��D���2-��xc�����O۟��� �.� �'�(��L�%�w�ž��o�����K�w�=���x�W�c�-Q� -� 	��+��M?�Z������� �?��σ���O3�Z�߷���ڟ-o_�?|w�x7��9���&������"�3ˉ��X7<��09 WW�����a�5� b���7�#��^�?�.���'���D�q������g���K��>φ_�� �]�~�~�� ���6��!?�[�-� �ۿ������� ��-�~��ݱ���-��Ꮝ>�<e��O�g�z���K߳�����?�*��<n9Q�dpA���s�\���|v���_��� �;᷆�����������h������,Ϻk���C��8PH�_�n�v��c��!?��-� ���[�/�l� O� �o"/g������f�7m-U�Q� �V� �>�����*��G?���� ?�H~���7QO��쩻>V߼1�<��n��G�!?��?�q�-�w�������ϳ���?��3�.?��۳������/��'�-�O��2�?��I��_k��DS�~dI*|�3!�H��8� ������ ዿ�6� �'��I~�� 1o����� h� �����lm�>�� �� ���G�m� 
-��O�����>��?������7���� V�w��n���:���� �e� ��/� �h� �\~ӿ�L��� �M}� �.�V� �>;xg���*��G?���� ?�H~���6����쩻>V߼1�<��n۟�������1� ������پ���a.��h��������������o��L���&����}�)��2��T��fC��-q�-AWW�.|t� ���ៈ� ؟��m}��%�k�W���K�݉�>V�1�-�$���������� ����H� �|� ���Z�>w��� ��7gʏ�gx�N|��-q�1�2� ���� �4Q@�:��b� �e� ��S� �h� �\~�_�L���MP� ������T� ����_~-x�L�|-���M7��%�����_��� $��-��9S��r�� ��:~˟-?iO�O�X�� ������}կ��y~o��Sv|���q��d��[���	�x7��g�7���7�_h�/̕��Vg9y-����E�_-`��?�w�x������&������^�/̉��Y�RG-��r9 ��Q@?�R����i�ާ�/x�gĚ������{�<�.$�>H�TH�p�8��\��:��b� �e� ��S� �h���u���� D�� +��� $׿�-�[Ꮒ��<��3��zo��K/�K?��J��+3���yc��p �� 򯅿�W����;�<e��cx�M�~�{��?��D�?�,�)#�T�9-�k����.|0��?�?�c�g�?�_?���V�O�����%M������1��� ��-���oi�-�n����7��%��%���%y_留�^G<��p8 QE��
-</file>
-
 <file path=word/glossary/document.xml><?xml version="1.0" encoding="utf-8"?>
 <w:glossaryDocument xmlns:wpc="http://schemas.microsoft.com/office/word/2010/wordprocessingCanvas" xmlns:cx="http://schemas.microsoft.com/office/drawing/2014/chartex" xmlns:cx1="http://schemas.microsoft.com/office/drawing/2015/9/8/chartex" xmlns:cx2="http://schemas.microsoft.com/office/drawing/2015/10/21/chartex" xmlns:cx3="http://schemas.microsoft.com/office/drawing/2016/5/9/chartex" xmlns:cx4="http://schemas.microsoft.com/office/drawing/2016/5/10/chartex" xmlns:cx5="http://schemas.microsoft.com/office/drawing/2016/5/11/chartex" xmlns:cx6="http://schemas.microsoft.com/office/drawing/2016/5/12/chartex" xmlns:cx7="http://schemas.microsoft.com/office/drawing/2016/5/13/chartex" xmlns:cx8="http://schemas.microsoft.com/office/drawing/2016/5/14/chartex" xmlns:mc="http://schemas.openxmlformats.org/markup-compatibility/2006" xmlns:aink="http://schemas.microsoft.com/office/drawing/2016/ink" xmlns:am3d="http://schemas.microsoft.com/office/drawing/2017/model3d" xmlns:o="urn:schemas-microsoft-com:office:office" xmlns:oel="http://schemas.microsoft.com/office/2019/extlst" xmlns:r="http://schemas.openxmlformats.org/officeDocument/2006/relationships" xmlns:m="http://schemas.openxmlformats.org/officeDocument/2006/math" xmlns:v="urn:schemas-microsoft-com:vml" xmlns:wp14="http://schemas.microsoft.com/office/word/2010/wordprocessingDrawing" xmlns:wp="http://schemas.openxmlformats.org/drawingml/2006/wordprocessingDrawing" xmlns:w10="urn:schemas-microsoft-com:office:word" xmlns:w="http://schemas.openxmlformats.org/wordprocessingml/2006/main" xmlns:w14="http://schemas.microsoft.com/office/word/2010/wordml" xmlns:w15="http://schemas.microsoft.com/office/word/2012/wordml" xmlns:w16cex="http://schemas.microsoft.com/office/word/2018/wordml/cex" xmlns:w16cid="http://schemas.microsoft.com/office/word/2016/wordml/cid" xmlns:w16="http://schemas.microsoft.com/office/word/2018/wordml" xmlns:w16sdtdh="http://schemas.microsoft.com/office/word/2020/wordml/sdtdatahash" xmlns:w16se="http://schemas.microsoft.com/office/word/2015/wordml/symex" xmlns:wpg="http://schemas.microsoft.com/office/word/2010/wordprocessingGroup" xmlns:wpi="http://schemas.microsoft.com/office/word/2010/wordprocessingInk" xmlns:wne="http://schemas.microsoft.com/office/word/2006/wordml" xmlns:wps="http://schemas.microsoft.com/office/word/2010/wordprocessingShape" mc:Ignorable="w14 w15 w16se w16cid w16 w16cex w16sdtdh wp14">
   <w:docParts>
@@ -5811,6 +5660,157 @@
 </w:webSettings>
 </file>
 
+<file path=word/media/image1004.xml>���� JFIF  ` `  �� C 
++
++++
++++++++�� C		+++��  � �" ��           	
++�� �   } !1AQa"q2���#B��R��$3br�	
+%&'()*456789:CDEFGHIJSTUVWXYZcdefghijstuvwxyz���������������������������������������������������������������������������        	
++�� �  w !1AQaq"2�B����	#3R�br�
+$4�%�&'()*56789:CDEFGHIJSTUVWXYZcdefghijstuvwxyz�������������������������������������������������������������������������� +  ? ������� ዿ�	� �'��I~�� 1o����� g� �����lm�>U� ���� ˯� ��� ���� ����WU�~�_~4���񗌼+���MK��k��׿�����"O�)�4+(�2y$�+� �� �'� �_� qQ� �� �'� �_� qW�_��ً����W�O�I��+q�1�2� ���� �4��?;����]��^��.�V� �>;xg���*��G?���� ?�H~���6����쩻>V߼1�<������/�����_��K��>φ_�� �]� ~�~�� �?�1w�!?�D� �c� 	/ۿ�-��}��� ��]���퍽��ʿ������u� �}� ���\�a�Jb�����$ؾ�?��|�;���J���G����c'?�����+|��|s������~��K/�K?��X[�� <��r�9�3���?��+��+��N� �M� ��� ����� i��)��@�� ��?����� TO� .��⯵?`��^'���'x�^2�� �|I�}��w�g�3˿��>H�Pa#A�'�M~+~�_+|1����7�|e�l�oR�w���,+g�aq*|�2��Ƈ��� �W��� TO� .������ TO� .��⯪�����/�����G�:��b� �e� ��S� �h�_�~w�Q?��� ����~w�Q?��� ����� �\~�_�L���M|� [��>~���\xg�����O�� ��]y�O�<����y�}�gw9�������S�O�~#� b�9������}��^O�u,�v&��[����s�����	q� &'�����t���>U� ���� ����W�_�K��1?�_�� ӥ�|�� �� �'� q���������b+��'� �K� ���(���	q� &'�����t��ʿ�%���g�/��� ��U?���b+��'� �K���� �\��|2� �������� �*���?��� �]� 
+��?�� b� j}��>��������7gʓ��y�FO�s���a�|	������&� �;�O������}�����h����Z�,/����s��8`@��� ��� ����ҟ+�M����#��_e� �g�#�j�|�X�� [��ݟ+w�ݎq���~U� �s��� �o� l+�R�*� ���D� �7� ��W���LO���� ��w_��K��>φ_�� �]�~��.?����O� N�u�W� �� ���e� q?�5���_�\����� �
+����O�.w��?��� �~U��_�K��>φ_�� �]�}U� �� �'� q��������}�+��'� ������+�� 4O���a@U�.?����O� N�tQ� �� ��e� q?�:]�@*� �s��� �o� l+��%�����/��� ���
+��.|O��?�W¸���$ؿڟo� O���|�y_��M������q���?�����/�����@����ً����W�O�I��+q�1�2� ���� �5�W� �����K� �?�����/�����@�+~�cශ4��7L���ޛ���������������/#�X�8+ +��	q� '������k���+q�N� �2� ���� �5�� �W�����c�ox������~�����{	��2��$�"����Ag'�M }� [���'����\x������O�� �Z�y�O�<���>�y�}�gw9������w��o�P4��F��� ����� �S�w�+�+� �G������ ��[_'��'���Tݟ*O��m�?e�ڏ��]�'�?�2����>�W����+��}��[�}k���n"��7`� ��򯎟����S��?��#�������uk���_���Tݟ*?��m�9����?eω� �w�o+�e����C�xk�_ں���o����Yma�ͬ������>D8ݓ��U��� �e��� �8� ��� �/�����+��>��o���<�� d�� W�nϛ� �?+~�cශ4��7L���ޛ���������������/#�X�8+ +��	q� '������k�����+�o��+~���o����oi�n�]��"���/�%O�&d9I����_�?���w����W���I�ڟ������S��?��#�������uk���_���Tݟ*?��m�9��u���� D�� +��� $��_�:���� �e� ��/� �h� �\~ӿ�L��� �M ~�|-�����ޙ�/��Ěo��K��{���2'��Igd9I+r���_� �s��� �o� l+�_�u��;� D�� +�_� $�� �����K� � �T� �\ɉ�2� ����.讫�
+�[��߲w���-3�Ěo۾�e��������S牙RD<1�pyQ@+����s� ��� O�&?����b�a�7���� L%߻�+���<z�����S�O�~#� b�9������}��^O�u,�v&��[����s���?���D� �7� ��W������oi�+�o���7���d��Ȱ���%y_�s���,q� �U�.�V� �>;xg���*��G?���� ?�H~���6����쩻>V߼1�<����`~�R�?�o+�2�n����M7��%�����"x��YRG+��r9 �����w��o�P4��F������ ���� ˯� ���O�+◉�4���񗌵?�j_n�]�������"O�%TH�p�8��_*�޿�W���߲w�|e��cx�M��/�������x��vC���*q��@4��1�s� �h� �m� O�!���}��b�n�O�>�� L"ٷ�����+�W�G� �� �����o�� ��+���/�K?�+�W�����ߵ&��[����s��ʿ���� ٯ�o�ǉ��+���>���ku�y>g���'ۏ6O����8�_�z?�;� E7� (_� #P����U��iO�>&�q� 
+������� ����y>M�S� ��*nϕ��+n�8���c��� �.� ���(��L�%��ž��o�����K�w�=���x�T� �\~�_�L���M��ً����W�O�I�U��>:�J|	����O�G?���� ϵ����n���n�ݟ+w�ݎq�~�+?�����?�'�$ؿe� �g����y�QA��c�Ǜ���������� j?�� �w�o|�5�o�C�xk��Z'�-o����X�����R������w8݁� �\���'��?+�3�k�/���1�m�_�j�`���O��e���ֱE2m��'�+gnT�@>� ��?n�m�M��� �;���� �[��i�G�?�[6���;�c������� �k� �� +�� ��O�o�S�c�?ٿ�����}���^���l�\|�� G���� �K� �j �� �\� ��� �J|v��Ï�U���m}��&�����me��W�Sv|��xcvy����� �?�1w�!?�D� �c� 	/ۿ�-��}��� ��]���퍽��U��
+��[�zg���o�oi�o�/�����Ȟ'�%���$qʜg#�+|W� �� �'� q������ eώ��ҟ|3�������ĳ�j�|��`� [�7g���F7c�d��_�K��1?�_�� ӥ���;�h���� �º��+����[�N�7�|e��oi�n�]��E��_�q*|�@�r�!�3��"����� a��m�B�� �;����'��i�G�� �[6���;�c��oڏ�_�3_�o|8��� �����3�'�|�:�)� �o}��v�㝹�8 +�� �� ���e� q?�5���� �U��s��)� 
+��ǆ�#������}����}��� _*nϕ'��6󌌟������㷆~#� ��� ����_�,� �{�w�k,�~��q����;q�r=W����� ዿ�	� �'��I~�� 1o����� g� �����lm� <��\���~��|3�k�/�����᯵j�`���7�.����ֱK+��'�+�v>U��?eω� �w�o+�e����C�xk�_ں���o����Yma�ͬ������>D8ݓ���j?���ҟ+�M�������� ĳ�j�|�X�� [�7g���F7c�d�� � +�� (� �q� �'���&��2� kj}���� ���A�o�'���v���ݤ�� ����S�o�ǉ��#���>���uk���g���$ݟ*O��m��>)~޿~+x�S�o��s���M7��]��E��_�J�<P2+��xc����W���?ዿ�6� ����I~�� 0������ h� ������lm�<���� �R�J|v�7��Z?��m}��%���}���mb��oړv|��tcv9�H�� �W�����c�ox������~�����{	��2��$�"����Ag'�M~�|t���~�؟��M� ��ן��+��;�����>�y���gw��ʿ���o�S㷆~+®� �s�k�_�3� ���^O�k,� �ʛ��m����0}W����?��	� �����F��� 0��}��g� ��l��|��@�z?��� E7� (�� #W��R��Ꮒ���e�-O��zo���߳�?��J�'�����8S���	��_���� +�����?�� �#���/�L���_;ε��[�n<ݿx�nx��O��LO�o��?��i@ �V� j?����*��W+&� ����S�� �V�O��O+�|I�>T�w8��23�� �W���'���o���?��$�~���/����2��T�⁐�$C�+g�E~@��� �����S�O�~#� ��� �s�k�_�,� �{�^O�u,�~ԛ��n����2@:��+�
+���[���7��e�o�o+�n�]�����_�aq|�N�r� �N3��&��� ���˟� iO�U��<3� 	�/���� ��m|�;�W��Sv|�>�q��dg���W����� ዿ�	� �'��I~�� 1o����� g� �����lm� :��+�o��+~���o����oi�n�]��"���/�%O�&d9I����Eu���O�iO�>����� ���ڿ�Y���y>M԰�؛��n����2J �Z�� ���'�O��?x����>$Լ���� k���yq$I�E:��F���O$����+�� 4O���a_|-���;|i�&��/��g�z���K��{<�.W��IgWx�r�8���@�MyW�O�s��)��� +�?�� b�� `� O���|�/�� Q*nϕ��6��+î?i��&_�_�� �&��u��;� D�� +�_� $���:��b� �e� ��S� �k��[�|	�-�3�^+�7�7�4�7엿����~dO����r�8�N3��� �����/�����G���O����� ��w@� �V� j?�� �_�*��W+&� �s�k�S�� ��^w��O+�|O�+l�w��p1�� �W�/�i���+�/j�>$Ծ���߳�����D�$J�0���Fq��&��
+��.|O��?�W¸���$ؿڟo� O���|�y_��M������q����_+|O�[�z��|e�cx�M��e�����ȒT��fC��+q�+A�� �Q�˟+?b�>&���k�?��|I��������_}��QZ����e��Cq*|�q�#+�������J��� ���o�H� ������kk���k��D���G����c'<����z�	���'x���+���ω5/�����"�3˿���y`TH���8��_��� eω� �����+�+� �G���}��>�����+�|��>T�w8��22��T�>ω��+� �]�~��R�[Ꮝ>���-3�g�z����/�K��ʒ��+�<hxa�`�H�������ާ��i���$�|���}�)��2$�>x���$C�+g�E}� �~�_+�+~�>񗌼+���7��k��װ���,."O�)��^D+)�rx�ڿ��ً����W�O�I��[���	�x7��g�7���7�_h�/̕��Vg9y+����_���\����� �
+�`����O�o�;��+���I����v_���~e�ĩ��!�H��8� � ��������߲w�|e��O�Ěo�~�{�x�����x��YRG+��r9 ��g�Oڏ��)��� +���� b�� `� @���|�/�� Qnϕ��6�� Ju�W� �� �'� q���������b+��'� �K�(� �\ɉ�2� ����.�����D� �7� ��W���LO���� ��w_*� �s��� �o� l+��%�����/��� ���>U� ���� ˯� ��� ���� ˯� ��� ��� eώ��ҟ|3�������ĳ�j�|��`� [�7g���F7c�d�+�.?��>�O� Mwu��� �� ��e� q?�:]��_���O����� ��w@����G� �� �����o�� ��+���/�K?�+�W�����ߵ&��[����s���������~;|��|s������zo�~�e��a?��X[�� <�3���yc��p �W��� �R�5�	�7��Z?�� b���%���}��󮢃�oڟn<��t�n8�G�~��?�1w�&��D� �c� 	/��-��}����]���퍽����/�����MO��2�?�|7�y_k��D�y�\�*|�2��Ƈ�����u���� D�� +��� $���G���S㷉�#� b�9���_��}��^O�k�v&��[����s����ڏ��3_��|G��� �����,�_�|�:�(?��}��w}ӝ��9�����+|��|s������~��K/�K?��X[�� <��r�9�3���_� �� �b�� �KJ ����� n�m�B�� �;����[��i�G�� �[6���;�c�U��?����ҟ|3����#��_j� �g�#�j�|��`� [��ݟ+w�ݎq��{� ������oi�+�o���7���d��Ȱ���%y_�s���,q� ���Q�t� �k��o�� ؟�� b���%�k�/��]E�ݏ�+n�s�+g#��M�Q��V��+����� �o+���{�����~��R�[Ꮝ>���-3�g�z����/�K��ʒ��+�<hxa�`�H�W�_����k��� �q��G?����� ��]y�O������͓��;�� �s�_�3_��+�8��� ����_�3�'�|�:�Y� �o}��v�㝹�8z��W� �� �'� q���������b+��'� �K��W�+�� 4O���a^U�.�V� ���g���*��H� �~�� ?�H~��y�R���쯷+n߼s�<g ʿ�����/�����G�:���� �e� ��/� �k��~w�Q?��� ����~w�Q?��� ���>���������o��L���&����}�)��2��T��fC��+q�+A�� �� ���e� q?�5���_������u� �|�� �� ���e� q?�5���� �U��s��)� 
+��ǆ�#������}����}��� _*nϕ'��6��@|R�[���;���-3�Ěo���/�E?��D���2+��xc�����O۟��� �.� �'�(��L�%�w�ž��o�����K�w�=���x�W�c�+Q� +� 	��+��M?�Z������� �?��σ���O3�Z�߷���ڟ+o_�?|w�x7��9���&������"�3ˉ��X7<��09 WW�����a�5� b���7�#��^�?�.���'���D�q������g���K��>φ_�� �]�~�~�� ���6��!?�[�+� �ۿ������� ��-�~��ݱ���-��Ꮝ>�<e��O�g�z���K߳�����?�*��<n9Q�dpA���s�\���|v���_��� �;᷆�����������h������,Ϻk���C��8PH�_�n�v��c��!?��+� ���[�/�l� O� �o"/g������f�7m+U�Q� �V� �>�����*��G?���� ?�H~���7QO��쩻>V߼1�<��n��G�!?��?�q�+�w�������ϳ���?��3�.?��۳������/��'�-�O��2�?��I��_k��DS�~dI*|�3!�H��8� ������ ዿ�6� �'��I~�� 1o����� h� �����lm�>�� �� ���G�m� 
+��O�����>��?������7���� V�w��n���:���� �e� ��/� �h� �\~ӿ�L��� �M}� �.�V� �>;xg���*��G?���� ?�H~���6����쩻>V߼1�<��n۟�������1� ������پ���a.��h��������������o��L���&����}�)��2��T��fC��+q�+AWW�.|t� ���ៈ� ؟��m}��%�k�W���K�݉�>V�1�+�$���������� ����H� �|� ���Z�>w��� ��7gʏ�gx�N|��+q�1�2� ���� �4Q@�:��b� �e� ��S� �h� �\~�_�L���MP� ������T� ����_~+x�L�|+���M7��%�����_��� $��+��9S��r�� ��:~˟+?iO�O�X�� ������}կ��y~o��Sv|���q��d��[���	�x7��g�7���7�_h�/̕��Vg9y+����E�_+`��?�w�x������&������^�/̉��Y�RG+��r9 ��Q@?�R����i�ާ�/x�gĚ������{�<�.$�>H�TH�p�8��\��:��b� �e� ��S� �h���u���� D�� +��� $׿�-�[Ꮒ��<��3��zo��K/�K?��J��+3���yc��p �� 򯅿�W����;�<e��cx�M�~�{��?��D�?�,�)#�T�9+�k����.|0��?�?�c�g�?�_?���V�O�����%M������1��� ��-���oi�+�n����7��%��%���%y_留�^G<��p8 QE��
+</file>
+
 <file path=word/theme/theme1.xml><?xml version="1.0" encoding="utf-8"?>
 <a:theme xmlns:a="http://schemas.openxmlformats.org/drawingml/2006/main" name="Тема Office">
   <a:themeElements>

</xml_diff>